<commit_message>
-all works but not ready for school ports
</commit_message>
<xml_diff>
--- a/Milestone 3.docx
+++ b/Milestone 3.docx
@@ -128,15 +128,188 @@
     </w:p>
     <w:p>
       <w:pPr>
-        <w:rPr>
-          <w:b/>
-        </w:rPr>
-      </w:pPr>
-      <w:r>
-        <w:rPr>
-          <w:b/>
-        </w:rPr>
-        <w:t xml:space="preserve">a) Revisit the objectives you wrote in your Proposal document. Were all the objectives achieved? Clearly support your answer (minimum of 250 words expected). (2.5 marks) </w:t>
+        <w:pStyle w:val="ListParagraph"/>
+        <w:numPr>
+          <w:ilvl w:val="0"/>
+          <w:numId w:val="2"/>
+        </w:numPr>
+        <w:rPr>
+          <w:b/>
+        </w:rPr>
+      </w:pPr>
+      <w:r>
+        <w:rPr>
+          <w:b/>
+        </w:rPr>
+        <w:t xml:space="preserve">Revisit the objectives you wrote in your Proposal document. Were all the objectives achieved? Clearly support your answer (minimum of 250 words expected). (2.5 marks) </w:t>
+      </w:r>
+    </w:p>
+    <w:p>
+      <w:pPr>
+        <w:pStyle w:val="ListParagraph"/>
+      </w:pPr>
+      <w:r>
+        <w:t>A</w:t>
+      </w:r>
+      <w:r>
+        <w:t xml:space="preserve">ll of my functions were </w:t>
+      </w:r>
+      <w:r>
+        <w:t>achieved</w:t>
+      </w:r>
+      <w:r>
+        <w:t xml:space="preserve"> the </w:t>
+      </w:r>
+      <w:r>
+        <w:t>website</w:t>
+      </w:r>
+      <w:r>
+        <w:t xml:space="preserve"> is fully functional it has a log in system that can </w:t>
+      </w:r>
+      <w:proofErr w:type="spellStart"/>
+      <w:r>
+        <w:t>distincuix</w:t>
+      </w:r>
+      <w:proofErr w:type="spellEnd"/>
+      <w:r>
+        <w:t xml:space="preserve"> </w:t>
+      </w:r>
+      <w:r>
+        <w:t>weather</w:t>
+      </w:r>
+      <w:r>
+        <w:t xml:space="preserve"> the user is a customer or a worker .if the user is not </w:t>
+      </w:r>
+      <w:r>
+        <w:t>logged</w:t>
+      </w:r>
+      <w:r>
+        <w:t xml:space="preserve"> in he/she can visit the events </w:t>
+      </w:r>
+      <w:r>
+        <w:t xml:space="preserve">but cannot buy the thickets if not logged in. after logging in the system lets you go to the buying form and adds his bank details and he/she can buy if they have </w:t>
+      </w:r>
+      <w:proofErr w:type="spellStart"/>
+      <w:r>
+        <w:t>enaf</w:t>
+      </w:r>
+      <w:proofErr w:type="spellEnd"/>
+      <w:r>
+        <w:t xml:space="preserve"> money after the ticket will be shown and can be revised. The desktop application was a </w:t>
+      </w:r>
+      <w:r>
+        <w:t>success</w:t>
+      </w:r>
+      <w:r>
+        <w:t xml:space="preserve"> </w:t>
+      </w:r>
+      <w:r>
+        <w:t>as well</w:t>
+      </w:r>
+      <w:r>
+        <w:t xml:space="preserve"> all the </w:t>
+      </w:r>
+      <w:r>
+        <w:t>functionalities</w:t>
+      </w:r>
+      <w:r>
+        <w:t xml:space="preserve"> that I wanted to do where all don</w:t>
+      </w:r>
+      <w:r>
+        <w:t xml:space="preserve"> the log in system knew what type of </w:t>
+      </w:r>
+      <w:r>
+        <w:t>employee’s</w:t>
+      </w:r>
+      <w:r>
+        <w:t xml:space="preserve"> job was so </w:t>
+      </w:r>
+      <w:r>
+        <w:t>every</w:t>
+      </w:r>
+      <w:r>
+        <w:t xml:space="preserve"> job had </w:t>
+      </w:r>
+      <w:r>
+        <w:t>different</w:t>
+      </w:r>
+      <w:r>
+        <w:t xml:space="preserve"> </w:t>
+      </w:r>
+      <w:r>
+        <w:t>functionalities</w:t>
+      </w:r>
+      <w:r>
+        <w:t xml:space="preserve"> to </w:t>
+      </w:r>
+      <w:r>
+        <w:t>show,</w:t>
+      </w:r>
+      <w:r>
+        <w:t xml:space="preserve"> all of the functions worked the adding of events and </w:t>
+      </w:r>
+      <w:r>
+        <w:t>employees</w:t>
+      </w:r>
+      <w:r>
+        <w:t xml:space="preserve"> worked also the checking of ticket works as</w:t>
+      </w:r>
+      <w:r>
+        <w:t xml:space="preserve"> well</w:t>
+      </w:r>
+      <w:r>
+        <w:t xml:space="preserve"> the ticket system see’s if the ticket </w:t>
+      </w:r>
+      <w:r>
+        <w:t>exists</w:t>
+      </w:r>
+      <w:r>
+        <w:t xml:space="preserve"> I that event and </w:t>
+      </w:r>
+      <w:r>
+        <w:t xml:space="preserve">after it sees if the ticket is already been used. </w:t>
+      </w:r>
+    </w:p>
+    <w:p>
+      <w:pPr>
+        <w:pStyle w:val="ListParagraph"/>
+      </w:pPr>
+      <w:r>
+        <w:t xml:space="preserve">In all the functionalities all work ,the systems gives a good service it </w:t>
+      </w:r>
+      <w:proofErr w:type="spellStart"/>
+      <w:r>
+        <w:t>lest’s</w:t>
+      </w:r>
+      <w:proofErr w:type="spellEnd"/>
+      <w:r>
+        <w:t xml:space="preserve"> you see the event select the date it also showed you the ticket and for a faster check in the program creates a QR cod to help the checking process faster. The </w:t>
+      </w:r>
+      <w:proofErr w:type="spellStart"/>
+      <w:r>
+        <w:t>surch</w:t>
+      </w:r>
+      <w:proofErr w:type="spellEnd"/>
+      <w:r>
+        <w:t xml:space="preserve"> function in the event works also and if the employee adds an event from the desktop application and it does not have an image it displaces the default image.</w:t>
+      </w:r>
+    </w:p>
+    <w:p>
+      <w:pPr>
+        <w:pStyle w:val="ListParagraph"/>
+      </w:pPr>
+    </w:p>
+    <w:p>
+      <w:pPr>
+        <w:pStyle w:val="ListParagraph"/>
+      </w:pPr>
+      <w:r>
+        <w:t>In all the bout applications</w:t>
+      </w:r>
+      <w:bookmarkStart w:id="0" w:name="_GoBack"/>
+      <w:bookmarkEnd w:id="0"/>
+      <w:r>
+        <w:t xml:space="preserve"> work well .</w:t>
       </w:r>
     </w:p>
     <w:p>
@@ -169,6 +342,7 @@
         <w:rPr>
           <w:b/>
         </w:rPr>
+        <w:lastRenderedPageBreak/>
         <w:t xml:space="preserve">KU8 – Review and reflect on personal strengths (5 marks) </w:t>
       </w:r>
     </w:p>
@@ -304,7 +478,6 @@
           <w:sz w:val="20"/>
           <w:szCs w:val="20"/>
         </w:rPr>
-        <w:lastRenderedPageBreak/>
         <w:t xml:space="preserve">My determination help me a lot because with it I had looked forward and kept working for example at a </w:t>
       </w:r>
       <w:proofErr w:type="spellStart"/>
@@ -558,8 +731,6 @@
       <w:r>
         <w:t>.</w:t>
       </w:r>
-      <w:bookmarkStart w:id="0" w:name="_GoBack"/>
-      <w:bookmarkEnd w:id="0"/>
     </w:p>
     <w:sectPr>
       <w:pgSz w:w="11906" w:h="16838"/>
@@ -574,6 +745,95 @@
 <file path=word/numbering.xml><?xml version="1.0" encoding="utf-8"?>
 <w:numbering xmlns:wpc="http://schemas.microsoft.com/office/word/2010/wordprocessingCanvas" xmlns:cx="http://schemas.microsoft.com/office/drawing/2014/chartex" xmlns:cx1="http://schemas.microsoft.com/office/drawing/2015/9/8/chartex" xmlns:mc="http://schemas.openxmlformats.org/markup-compatibility/2006" xmlns:o="urn:schemas-microsoft-com:office:office" xmlns:r="http://schemas.openxmlformats.org/officeDocument/2006/relationships" xmlns:m="http://schemas.openxmlformats.org/officeDocument/2006/math" xmlns:v="urn:schemas-microsoft-com:vml" xmlns:wp14="http://schemas.microsoft.com/office/word/2010/wordprocessingDrawing" xmlns:wp="http://schemas.openxmlformats.org/drawingml/2006/wordprocessingDrawing" xmlns:w10="urn:schemas-microsoft-com:office:word" xmlns:w="http://schemas.openxmlformats.org/wordprocessingml/2006/main" xmlns:w14="http://schemas.microsoft.com/office/word/2010/wordml" xmlns:w15="http://schemas.microsoft.com/office/word/2012/wordml" xmlns:w16se="http://schemas.microsoft.com/office/word/2015/wordml/symex" xmlns:wpg="http://schemas.microsoft.com/office/word/2010/wordprocessingGroup" xmlns:wpi="http://schemas.microsoft.com/office/word/2010/wordprocessingInk" xmlns:wne="http://schemas.microsoft.com/office/word/2006/wordml" xmlns:wps="http://schemas.microsoft.com/office/word/2010/wordprocessingShape" mc:Ignorable="w14 w15 w16se wp14">
   <w:abstractNum w:abstractNumId="0" w15:restartNumberingAfterBreak="0">
+    <w:nsid w:val="59707087"/>
+    <w:multiLevelType w:val="hybridMultilevel"/>
+    <w:tmpl w:val="B92C3DEC"/>
+    <w:lvl w:ilvl="0" w:tplc="08090017">
+      <w:start w:val="1"/>
+      <w:numFmt w:val="lowerLetter"/>
+      <w:lvlText w:val="%1)"/>
+      <w:lvlJc w:val="left"/>
+      <w:pPr>
+        <w:ind w:left="720" w:hanging="360"/>
+      </w:pPr>
+      <w:rPr>
+        <w:rFonts w:hint="default"/>
+      </w:rPr>
+    </w:lvl>
+    <w:lvl w:ilvl="1" w:tplc="08090019" w:tentative="1">
+      <w:start w:val="1"/>
+      <w:numFmt w:val="lowerLetter"/>
+      <w:lvlText w:val="%2."/>
+      <w:lvlJc w:val="left"/>
+      <w:pPr>
+        <w:ind w:left="1440" w:hanging="360"/>
+      </w:pPr>
+    </w:lvl>
+    <w:lvl w:ilvl="2" w:tplc="0809001B" w:tentative="1">
+      <w:start w:val="1"/>
+      <w:numFmt w:val="lowerRoman"/>
+      <w:lvlText w:val="%3."/>
+      <w:lvlJc w:val="right"/>
+      <w:pPr>
+        <w:ind w:left="2160" w:hanging="180"/>
+      </w:pPr>
+    </w:lvl>
+    <w:lvl w:ilvl="3" w:tplc="0809000F" w:tentative="1">
+      <w:start w:val="1"/>
+      <w:numFmt w:val="decimal"/>
+      <w:lvlText w:val="%4."/>
+      <w:lvlJc w:val="left"/>
+      <w:pPr>
+        <w:ind w:left="2880" w:hanging="360"/>
+      </w:pPr>
+    </w:lvl>
+    <w:lvl w:ilvl="4" w:tplc="08090019" w:tentative="1">
+      <w:start w:val="1"/>
+      <w:numFmt w:val="lowerLetter"/>
+      <w:lvlText w:val="%5."/>
+      <w:lvlJc w:val="left"/>
+      <w:pPr>
+        <w:ind w:left="3600" w:hanging="360"/>
+      </w:pPr>
+    </w:lvl>
+    <w:lvl w:ilvl="5" w:tplc="0809001B" w:tentative="1">
+      <w:start w:val="1"/>
+      <w:numFmt w:val="lowerRoman"/>
+      <w:lvlText w:val="%6."/>
+      <w:lvlJc w:val="right"/>
+      <w:pPr>
+        <w:ind w:left="4320" w:hanging="180"/>
+      </w:pPr>
+    </w:lvl>
+    <w:lvl w:ilvl="6" w:tplc="0809000F" w:tentative="1">
+      <w:start w:val="1"/>
+      <w:numFmt w:val="decimal"/>
+      <w:lvlText w:val="%7."/>
+      <w:lvlJc w:val="left"/>
+      <w:pPr>
+        <w:ind w:left="5040" w:hanging="360"/>
+      </w:pPr>
+    </w:lvl>
+    <w:lvl w:ilvl="7" w:tplc="08090019" w:tentative="1">
+      <w:start w:val="1"/>
+      <w:numFmt w:val="lowerLetter"/>
+      <w:lvlText w:val="%8."/>
+      <w:lvlJc w:val="left"/>
+      <w:pPr>
+        <w:ind w:left="5760" w:hanging="360"/>
+      </w:pPr>
+    </w:lvl>
+    <w:lvl w:ilvl="8" w:tplc="0809001B" w:tentative="1">
+      <w:start w:val="1"/>
+      <w:numFmt w:val="lowerRoman"/>
+      <w:lvlText w:val="%9."/>
+      <w:lvlJc w:val="right"/>
+      <w:pPr>
+        <w:ind w:left="6480" w:hanging="180"/>
+      </w:pPr>
+    </w:lvl>
+  </w:abstractNum>
+  <w:abstractNum w:abstractNumId="1" w15:restartNumberingAfterBreak="0">
     <w:nsid w:val="62EC36E6"/>
     <w:multiLevelType w:val="hybridMultilevel"/>
     <w:tmpl w:val="D79AC374"/>
@@ -688,6 +948,9 @@
     </w:lvl>
   </w:abstractNum>
   <w:num w:numId="1">
+    <w:abstractNumId w:val="1"/>
+  </w:num>
+  <w:num w:numId="2">
     <w:abstractNumId w:val="0"/>
   </w:num>
 </w:numbering>

</xml_diff>